<commit_message>
Update in Exp 1 & 2
</commit_message>
<xml_diff>
--- a/Experients/Exp 1 Data Preprocessing.docx
+++ b/Experients/Exp 1 Data Preprocessing.docx
@@ -78,8 +78,39 @@
           <w:szCs w:val="24"/>
           <w:lang w:val="en-US"/>
         </w:rPr>
-        <w:t>Aim: To demonstrate data preprocessing on predefined Weka dataset labor.arff</w:t>
-      </w:r>
+        <w:t xml:space="preserve">Aim: To demonstrate data preprocessing on predefined </w:t>
+      </w:r>
+      <w:proofErr w:type="spellStart"/>
+      <w:r>
+        <w:rPr>
+          <w:rFonts w:ascii="Times New Roman" w:hAnsi="Times New Roman" w:cs="Times New Roman"/>
+          <w:sz w:val="24"/>
+          <w:szCs w:val="24"/>
+          <w:lang w:val="en-US"/>
+        </w:rPr>
+        <w:t>Weka</w:t>
+      </w:r>
+      <w:proofErr w:type="spellEnd"/>
+      <w:r>
+        <w:rPr>
+          <w:rFonts w:ascii="Times New Roman" w:hAnsi="Times New Roman" w:cs="Times New Roman"/>
+          <w:sz w:val="24"/>
+          <w:szCs w:val="24"/>
+          <w:lang w:val="en-US"/>
+        </w:rPr>
+        <w:t xml:space="preserve"> dataset </w:t>
+      </w:r>
+      <w:proofErr w:type="spellStart"/>
+      <w:r>
+        <w:rPr>
+          <w:rFonts w:ascii="Times New Roman" w:hAnsi="Times New Roman" w:cs="Times New Roman"/>
+          <w:sz w:val="24"/>
+          <w:szCs w:val="24"/>
+          <w:lang w:val="en-US"/>
+        </w:rPr>
+        <w:t>labor.arff</w:t>
+      </w:r>
+      <w:proofErr w:type="spellEnd"/>
     </w:p>
     <w:p>
       <w:pPr>
@@ -129,7 +160,27 @@
           <w:szCs w:val="24"/>
           <w:lang w:val="en"/>
         </w:rPr>
-        <w:t>Load the labor.arff dataset and explore it.</w:t>
+        <w:t xml:space="preserve">Load the </w:t>
+      </w:r>
+      <w:proofErr w:type="spellStart"/>
+      <w:r>
+        <w:rPr>
+          <w:rFonts w:ascii="Times New Roman" w:hAnsi="Times New Roman" w:cs="Times New Roman"/>
+          <w:sz w:val="24"/>
+          <w:szCs w:val="24"/>
+          <w:lang w:val="en"/>
+        </w:rPr>
+        <w:t>labor.arff</w:t>
+      </w:r>
+      <w:proofErr w:type="spellEnd"/>
+      <w:r>
+        <w:rPr>
+          <w:rFonts w:ascii="Times New Roman" w:hAnsi="Times New Roman" w:cs="Times New Roman"/>
+          <w:sz w:val="24"/>
+          <w:szCs w:val="24"/>
+          <w:lang w:val="en"/>
+        </w:rPr>
+        <w:t xml:space="preserve"> dataset and explore it.</w:t>
       </w:r>
     </w:p>
     <w:p>
@@ -230,8 +281,19 @@
           <w:szCs w:val="24"/>
           <w:lang w:val="en-US"/>
         </w:rPr>
-        <w:t>Task 1: Loading labor.arff</w:t>
-      </w:r>
+        <w:t xml:space="preserve">Task 1: Loading </w:t>
+      </w:r>
+      <w:proofErr w:type="spellStart"/>
+      <w:r>
+        <w:rPr>
+          <w:rFonts w:ascii="Times New Roman" w:hAnsi="Times New Roman" w:cs="Times New Roman"/>
+          <w:sz w:val="24"/>
+          <w:szCs w:val="24"/>
+          <w:lang w:val="en-US"/>
+        </w:rPr>
+        <w:t>labor.arff</w:t>
+      </w:r>
+      <w:proofErr w:type="spellEnd"/>
       <w:r>
         <w:rPr>
           <w:rFonts w:ascii="Times New Roman" w:hAnsi="Times New Roman" w:cs="Times New Roman"/>
@@ -259,7 +321,48 @@
           <w:lang w:val="en-US"/>
         </w:rPr>
         <w:tab/>
-        <w:t>labor.arff is built-in Weka’s dataset available in its data folder.</w:t>
+      </w:r>
+      <w:proofErr w:type="spellStart"/>
+      <w:proofErr w:type="gramStart"/>
+      <w:r>
+        <w:rPr>
+          <w:rFonts w:ascii="Times New Roman" w:hAnsi="Times New Roman" w:cs="Times New Roman"/>
+          <w:sz w:val="24"/>
+          <w:szCs w:val="24"/>
+          <w:lang w:val="en-US"/>
+        </w:rPr>
+        <w:t>labor.arff</w:t>
+      </w:r>
+      <w:proofErr w:type="spellEnd"/>
+      <w:proofErr w:type="gramEnd"/>
+      <w:r>
+        <w:rPr>
+          <w:rFonts w:ascii="Times New Roman" w:hAnsi="Times New Roman" w:cs="Times New Roman"/>
+          <w:sz w:val="24"/>
+          <w:szCs w:val="24"/>
+          <w:lang w:val="en-US"/>
+        </w:rPr>
+        <w:t xml:space="preserve"> is built-in </w:t>
+      </w:r>
+      <w:proofErr w:type="spellStart"/>
+      <w:r>
+        <w:rPr>
+          <w:rFonts w:ascii="Times New Roman" w:hAnsi="Times New Roman" w:cs="Times New Roman"/>
+          <w:sz w:val="24"/>
+          <w:szCs w:val="24"/>
+          <w:lang w:val="en-US"/>
+        </w:rPr>
+        <w:t>Weka’s</w:t>
+      </w:r>
+      <w:proofErr w:type="spellEnd"/>
+      <w:r>
+        <w:rPr>
+          <w:rFonts w:ascii="Times New Roman" w:hAnsi="Times New Roman" w:cs="Times New Roman"/>
+          <w:sz w:val="24"/>
+          <w:szCs w:val="24"/>
+          <w:lang w:val="en-US"/>
+        </w:rPr>
+        <w:t xml:space="preserve"> dataset available in its data folder.</w:t>
       </w:r>
     </w:p>
     <w:p>
@@ -279,16 +382,56 @@
           <w:lang w:val="en-US"/>
         </w:rPr>
         <w:tab/>
-        <w:t xml:space="preserve">Default path for data foalder is </w:t>
-      </w:r>
-      <w:r>
-        <w:rPr>
-          <w:rFonts w:ascii="Times New Roman" w:hAnsi="Times New Roman" w:cs="Times New Roman"/>
-          <w:sz w:val="24"/>
-          <w:szCs w:val="24"/>
-          <w:lang w:val="en-US"/>
-        </w:rPr>
-        <w:t>C:\Program Files\Weka-x-x-x</w:t>
+        <w:t xml:space="preserve">Default path for data </w:t>
+      </w:r>
+      <w:proofErr w:type="spellStart"/>
+      <w:r>
+        <w:rPr>
+          <w:rFonts w:ascii="Times New Roman" w:hAnsi="Times New Roman" w:cs="Times New Roman"/>
+          <w:sz w:val="24"/>
+          <w:szCs w:val="24"/>
+          <w:lang w:val="en-US"/>
+        </w:rPr>
+        <w:t>foalder</w:t>
+      </w:r>
+      <w:proofErr w:type="spellEnd"/>
+      <w:r>
+        <w:rPr>
+          <w:rFonts w:ascii="Times New Roman" w:hAnsi="Times New Roman" w:cs="Times New Roman"/>
+          <w:sz w:val="24"/>
+          <w:szCs w:val="24"/>
+          <w:lang w:val="en-US"/>
+        </w:rPr>
+        <w:t xml:space="preserve"> is </w:t>
+      </w:r>
+      <w:r>
+        <w:rPr>
+          <w:rFonts w:ascii="Times New Roman" w:hAnsi="Times New Roman" w:cs="Times New Roman"/>
+          <w:sz w:val="24"/>
+          <w:szCs w:val="24"/>
+          <w:lang w:val="en-US"/>
+        </w:rPr>
+        <w:t>C:\Program Files\</w:t>
+      </w:r>
+      <w:proofErr w:type="spellStart"/>
+      <w:r>
+        <w:rPr>
+          <w:rFonts w:ascii="Times New Roman" w:hAnsi="Times New Roman" w:cs="Times New Roman"/>
+          <w:sz w:val="24"/>
+          <w:szCs w:val="24"/>
+          <w:lang w:val="en-US"/>
+        </w:rPr>
+        <w:t>Weka</w:t>
+      </w:r>
+      <w:proofErr w:type="spellEnd"/>
+      <w:r>
+        <w:rPr>
+          <w:rFonts w:ascii="Times New Roman" w:hAnsi="Times New Roman" w:cs="Times New Roman"/>
+          <w:sz w:val="24"/>
+          <w:szCs w:val="24"/>
+          <w:lang w:val="en-US"/>
+        </w:rPr>
+        <w:t>-x-x-x</w:t>
       </w:r>
       <w:r>
         <w:rPr>
@@ -389,7 +532,27 @@
           <w:szCs w:val="24"/>
           <w:lang w:val="en-US"/>
         </w:rPr>
-        <w:t xml:space="preserve"> Weka’s data folder </w:t>
+        <w:t xml:space="preserve"> </w:t>
+      </w:r>
+      <w:proofErr w:type="spellStart"/>
+      <w:r>
+        <w:rPr>
+          <w:rFonts w:ascii="Times New Roman" w:hAnsi="Times New Roman" w:cs="Times New Roman"/>
+          <w:sz w:val="24"/>
+          <w:szCs w:val="24"/>
+          <w:lang w:val="en-US"/>
+        </w:rPr>
+        <w:t>Weka’s</w:t>
+      </w:r>
+      <w:proofErr w:type="spellEnd"/>
+      <w:r>
+        <w:rPr>
+          <w:rFonts w:ascii="Times New Roman" w:hAnsi="Times New Roman" w:cs="Times New Roman"/>
+          <w:sz w:val="24"/>
+          <w:szCs w:val="24"/>
+          <w:lang w:val="en-US"/>
+        </w:rPr>
+        <w:t xml:space="preserve"> data folder </w:t>
       </w:r>
       <w:r>
         <w:rPr>
@@ -407,7 +570,27 @@
           <w:szCs w:val="24"/>
           <w:lang w:val="en-US"/>
         </w:rPr>
-        <w:t xml:space="preserve"> labor.arff.</w:t>
+        <w:t xml:space="preserve"> </w:t>
+      </w:r>
+      <w:proofErr w:type="spellStart"/>
+      <w:r>
+        <w:rPr>
+          <w:rFonts w:ascii="Times New Roman" w:hAnsi="Times New Roman" w:cs="Times New Roman"/>
+          <w:sz w:val="24"/>
+          <w:szCs w:val="24"/>
+          <w:lang w:val="en-US"/>
+        </w:rPr>
+        <w:t>labor.arff</w:t>
+      </w:r>
+      <w:proofErr w:type="spellEnd"/>
+      <w:r>
+        <w:rPr>
+          <w:rFonts w:ascii="Times New Roman" w:hAnsi="Times New Roman" w:cs="Times New Roman"/>
+          <w:sz w:val="24"/>
+          <w:szCs w:val="24"/>
+          <w:lang w:val="en-US"/>
+        </w:rPr>
+        <w:t>.</w:t>
       </w:r>
     </w:p>
     <w:p>
@@ -932,14 +1115,25 @@
           <w:lang w:val="en-US"/>
         </w:rPr>
       </w:pPr>
-      <w:r>
-        <w:rPr>
-          <w:rFonts w:ascii="Times New Roman" w:hAnsi="Times New Roman" w:cs="Times New Roman"/>
-          <w:sz w:val="24"/>
-          <w:szCs w:val="24"/>
-          <w:lang w:val="en-US"/>
-        </w:rPr>
-        <w:t xml:space="preserve">2.a) </w:t>
+      <w:proofErr w:type="gramStart"/>
+      <w:r>
+        <w:rPr>
+          <w:rFonts w:ascii="Times New Roman" w:hAnsi="Times New Roman" w:cs="Times New Roman"/>
+          <w:sz w:val="24"/>
+          <w:szCs w:val="24"/>
+          <w:lang w:val="en-US"/>
+        </w:rPr>
+        <w:t>2.a</w:t>
+      </w:r>
+      <w:proofErr w:type="gramEnd"/>
+      <w:r>
+        <w:rPr>
+          <w:rFonts w:ascii="Times New Roman" w:hAnsi="Times New Roman" w:cs="Times New Roman"/>
+          <w:sz w:val="24"/>
+          <w:szCs w:val="24"/>
+          <w:lang w:val="en-US"/>
+        </w:rPr>
+        <w:t xml:space="preserve">) </w:t>
       </w:r>
       <w:r>
         <w:rPr>
@@ -960,6 +1154,7 @@
           <w:szCs w:val="24"/>
         </w:rPr>
       </w:pPr>
+      <w:proofErr w:type="spellStart"/>
       <w:r>
         <w:rPr>
           <w:rFonts w:ascii="Times New Roman" w:hAnsi="Times New Roman" w:cs="Times New Roman"/>
@@ -969,6 +1164,7 @@
         </w:rPr>
         <w:t>RemoveWithValues</w:t>
       </w:r>
+      <w:proofErr w:type="spellEnd"/>
       <w:r>
         <w:rPr>
           <w:rFonts w:ascii="Times New Roman" w:hAnsi="Times New Roman" w:cs="Times New Roman"/>
@@ -1107,8 +1303,19 @@
           <w:szCs w:val="24"/>
           <w:lang w:val="en-US"/>
         </w:rPr>
-        <w:t xml:space="preserve"> RemoveWithValues</w:t>
-      </w:r>
+        <w:t xml:space="preserve"> </w:t>
+      </w:r>
+      <w:proofErr w:type="spellStart"/>
+      <w:r>
+        <w:rPr>
+          <w:rFonts w:ascii="Times New Roman" w:hAnsi="Times New Roman" w:cs="Times New Roman"/>
+          <w:sz w:val="24"/>
+          <w:szCs w:val="24"/>
+          <w:lang w:val="en-US"/>
+        </w:rPr>
+        <w:t>RemoveWithValues</w:t>
+      </w:r>
+      <w:proofErr w:type="spellEnd"/>
     </w:p>
     <w:p>
       <w:pPr>
@@ -1173,8 +1380,19 @@
           <w:szCs w:val="24"/>
           <w:lang w:val="en-US"/>
         </w:rPr>
-        <w:t>Select True for matchMissingValues</w:t>
-      </w:r>
+        <w:t xml:space="preserve">Select True for </w:t>
+      </w:r>
+      <w:proofErr w:type="spellStart"/>
+      <w:r>
+        <w:rPr>
+          <w:rFonts w:ascii="Times New Roman" w:hAnsi="Times New Roman" w:cs="Times New Roman"/>
+          <w:sz w:val="24"/>
+          <w:szCs w:val="24"/>
+          <w:lang w:val="en-US"/>
+        </w:rPr>
+        <w:t>matchMissingValues</w:t>
+      </w:r>
+      <w:proofErr w:type="spellEnd"/>
     </w:p>
     <w:p>
       <w:pPr>
@@ -1378,13 +1596,14 @@
         <w:tblLook w:val="04A0" w:firstRow="1" w:lastRow="0" w:firstColumn="1" w:lastColumn="0" w:noHBand="0" w:noVBand="1"/>
       </w:tblPr>
       <w:tblGrid>
-        <w:gridCol w:w="5305"/>
-        <w:gridCol w:w="3711"/>
+        <w:gridCol w:w="3908"/>
+        <w:gridCol w:w="2554"/>
+        <w:gridCol w:w="2554"/>
       </w:tblGrid>
       <w:tr>
         <w:tc>
           <w:tcPr>
-            <w:tcW w:w="5305" w:type="dxa"/>
+            <w:tcW w:w="3908" w:type="dxa"/>
           </w:tcPr>
           <w:p>
             <w:pPr>
@@ -1407,7 +1626,7 @@
         </w:tc>
         <w:tc>
           <w:tcPr>
-            <w:tcW w:w="3711" w:type="dxa"/>
+            <w:tcW w:w="2554" w:type="dxa"/>
           </w:tcPr>
           <w:p>
             <w:pPr>
@@ -1419,11 +1638,25 @@
             </w:pPr>
           </w:p>
         </w:tc>
+        <w:tc>
+          <w:tcPr>
+            <w:tcW w:w="2554" w:type="dxa"/>
+          </w:tcPr>
+          <w:p>
+            <w:pPr>
+              <w:rPr>
+                <w:rFonts w:ascii="Times New Roman" w:hAnsi="Times New Roman" w:cs="Times New Roman"/>
+                <w:sz w:val="24"/>
+                <w:szCs w:val="24"/>
+              </w:rPr>
+            </w:pPr>
+          </w:p>
+        </w:tc>
       </w:tr>
       <w:tr>
         <w:tc>
           <w:tcPr>
-            <w:tcW w:w="5305" w:type="dxa"/>
+            <w:tcW w:w="3908" w:type="dxa"/>
           </w:tcPr>
           <w:p>
             <w:pPr>
@@ -1446,7 +1679,7 @@
         </w:tc>
         <w:tc>
           <w:tcPr>
-            <w:tcW w:w="3711" w:type="dxa"/>
+            <w:tcW w:w="2554" w:type="dxa"/>
           </w:tcPr>
           <w:p>
             <w:pPr>
@@ -1458,11 +1691,25 @@
             </w:pPr>
           </w:p>
         </w:tc>
+        <w:tc>
+          <w:tcPr>
+            <w:tcW w:w="2554" w:type="dxa"/>
+          </w:tcPr>
+          <w:p>
+            <w:pPr>
+              <w:rPr>
+                <w:rFonts w:ascii="Times New Roman" w:hAnsi="Times New Roman" w:cs="Times New Roman"/>
+                <w:sz w:val="24"/>
+                <w:szCs w:val="24"/>
+              </w:rPr>
+            </w:pPr>
+          </w:p>
+        </w:tc>
       </w:tr>
       <w:tr>
         <w:tc>
           <w:tcPr>
-            <w:tcW w:w="5305" w:type="dxa"/>
+            <w:tcW w:w="3908" w:type="dxa"/>
           </w:tcPr>
           <w:p>
             <w:pPr>
@@ -1485,7 +1732,7 @@
         </w:tc>
         <w:tc>
           <w:tcPr>
-            <w:tcW w:w="3711" w:type="dxa"/>
+            <w:tcW w:w="2554" w:type="dxa"/>
           </w:tcPr>
           <w:p>
             <w:pPr>
@@ -1497,11 +1744,27 @@
             </w:pPr>
           </w:p>
         </w:tc>
+        <w:tc>
+          <w:tcPr>
+            <w:tcW w:w="2554" w:type="dxa"/>
+          </w:tcPr>
+          <w:p>
+            <w:pPr>
+              <w:rPr>
+                <w:rFonts w:ascii="Times New Roman" w:hAnsi="Times New Roman" w:cs="Times New Roman"/>
+                <w:sz w:val="24"/>
+                <w:szCs w:val="24"/>
+              </w:rPr>
+            </w:pPr>
+          </w:p>
+        </w:tc>
+        <w:bookmarkStart w:id="0" w:name="_GoBack"/>
+        <w:bookmarkEnd w:id="0"/>
       </w:tr>
       <w:tr>
         <w:tc>
           <w:tcPr>
-            <w:tcW w:w="5305" w:type="dxa"/>
+            <w:tcW w:w="3908" w:type="dxa"/>
           </w:tcPr>
           <w:p>
             <w:pPr>
@@ -1524,7 +1787,7 @@
         </w:tc>
         <w:tc>
           <w:tcPr>
-            <w:tcW w:w="3711" w:type="dxa"/>
+            <w:tcW w:w="2554" w:type="dxa"/>
           </w:tcPr>
           <w:p>
             <w:pPr>
@@ -1536,6 +1799,20 @@
             </w:pPr>
           </w:p>
         </w:tc>
+        <w:tc>
+          <w:tcPr>
+            <w:tcW w:w="2554" w:type="dxa"/>
+          </w:tcPr>
+          <w:p>
+            <w:pPr>
+              <w:rPr>
+                <w:rFonts w:ascii="Times New Roman" w:hAnsi="Times New Roman" w:cs="Times New Roman"/>
+                <w:sz w:val="24"/>
+                <w:szCs w:val="24"/>
+              </w:rPr>
+            </w:pPr>
+          </w:p>
+        </w:tc>
       </w:tr>
     </w:tbl>
     <w:p>
@@ -1576,6 +1853,7 @@
           <w:lang w:val="en-US"/>
         </w:rPr>
       </w:pPr>
+      <w:proofErr w:type="gramStart"/>
       <w:r>
         <w:rPr>
           <w:rFonts w:ascii="Times New Roman" w:hAnsi="Times New Roman" w:cs="Times New Roman"/>
@@ -1584,7 +1862,17 @@
           <w:lang w:val="en-US"/>
         </w:rPr>
         <w:lastRenderedPageBreak/>
-        <w:t xml:space="preserve">2.b) </w:t>
+        <w:t>2.b</w:t>
+      </w:r>
+      <w:proofErr w:type="gramEnd"/>
+      <w:r>
+        <w:rPr>
+          <w:rFonts w:ascii="Times New Roman" w:hAnsi="Times New Roman" w:cs="Times New Roman"/>
+          <w:sz w:val="24"/>
+          <w:szCs w:val="24"/>
+          <w:lang w:val="en-US"/>
+        </w:rPr>
+        <w:t xml:space="preserve">) </w:t>
       </w:r>
       <w:r>
         <w:rPr>
@@ -1606,6 +1894,7 @@
           <w:lang w:val="en-US"/>
         </w:rPr>
       </w:pPr>
+      <w:proofErr w:type="spellStart"/>
       <w:r>
         <w:rPr>
           <w:rFonts w:ascii="Times New Roman" w:hAnsi="Times New Roman" w:cs="Times New Roman"/>
@@ -1615,6 +1904,7 @@
         </w:rPr>
         <w:t>ReplaceMissingValues</w:t>
       </w:r>
+      <w:proofErr w:type="spellEnd"/>
       <w:r>
         <w:rPr>
           <w:rFonts w:ascii="Times New Roman" w:hAnsi="Times New Roman" w:cs="Times New Roman"/>
@@ -1653,6 +1943,7 @@
           <w:lang w:val="en-US"/>
         </w:rPr>
       </w:pPr>
+      <w:proofErr w:type="gramStart"/>
       <w:r>
         <w:rPr>
           <w:rFonts w:ascii="Times New Roman" w:hAnsi="Times New Roman" w:cs="Times New Roman"/>
@@ -1669,10 +1960,18 @@
           <w:szCs w:val="24"/>
           <w:lang w:val="en-US"/>
         </w:rPr>
-        <w:t>utes in a dataset with the mode and mean</w:t>
-      </w:r>
-      <w:bookmarkStart w:id="0" w:name="_GoBack"/>
-      <w:bookmarkEnd w:id="0"/>
+        <w:t>utes</w:t>
+      </w:r>
+      <w:proofErr w:type="gramEnd"/>
+      <w:r>
+        <w:rPr>
+          <w:rFonts w:ascii="Times New Roman" w:hAnsi="Times New Roman" w:cs="Times New Roman"/>
+          <w:sz w:val="24"/>
+          <w:szCs w:val="24"/>
+          <w:lang w:val="en-US"/>
+        </w:rPr>
+        <w:t xml:space="preserve"> in a dataset with the mode and mean</w:t>
+      </w:r>
       <w:r>
         <w:rPr>
           <w:rFonts w:ascii="Times New Roman" w:hAnsi="Times New Roman" w:cs="Times New Roman"/>
@@ -1812,8 +2111,19 @@
           <w:szCs w:val="24"/>
           <w:lang w:val="en-US"/>
         </w:rPr>
-        <w:t xml:space="preserve"> ReplaceMissingValues</w:t>
-      </w:r>
+        <w:t xml:space="preserve"> </w:t>
+      </w:r>
+      <w:proofErr w:type="spellStart"/>
+      <w:r>
+        <w:rPr>
+          <w:rFonts w:ascii="Times New Roman" w:hAnsi="Times New Roman" w:cs="Times New Roman"/>
+          <w:sz w:val="24"/>
+          <w:szCs w:val="24"/>
+          <w:lang w:val="en-US"/>
+        </w:rPr>
+        <w:t>ReplaceMissingValues</w:t>
+      </w:r>
+      <w:proofErr w:type="spellEnd"/>
     </w:p>
     <w:p>
       <w:pPr>
@@ -2414,9 +2724,14 @@
           <w:lang w:val="en-US"/>
         </w:rPr>
       </w:pPr>
+      <w:proofErr w:type="gramStart"/>
       <w:r>
         <w:lastRenderedPageBreak/>
-        <w:t>2.c)</w:t>
+        <w:t>2.c</w:t>
+      </w:r>
+      <w:proofErr w:type="gramEnd"/>
+      <w:r>
+        <w:t>)</w:t>
       </w:r>
       <w:r>
         <w:t xml:space="preserve"> </w:t>
@@ -2435,11 +2750,19 @@
           <w:lang w:val="en-US"/>
         </w:rPr>
       </w:pPr>
-      <w:r>
-        <w:rPr>
-          <w:lang w:val="en-US"/>
-        </w:rPr>
-        <w:t>ReplaceMissingWithUserConstant filter fills the missing values with user defined constant for numeric/nominal/date attributes.</w:t>
+      <w:proofErr w:type="spellStart"/>
+      <w:r>
+        <w:rPr>
+          <w:lang w:val="en-US"/>
+        </w:rPr>
+        <w:t>ReplaceMissingWithUserConstant</w:t>
+      </w:r>
+      <w:proofErr w:type="spellEnd"/>
+      <w:r>
+        <w:rPr>
+          <w:lang w:val="en-US"/>
+        </w:rPr>
+        <w:t xml:space="preserve"> filter fills the missing values with user defined constant for numeric/nominal/date attributes.</w:t>
       </w:r>
     </w:p>
     <w:p>
@@ -2515,7 +2838,21 @@
         <w:rPr>
           <w:lang w:val="en-US"/>
         </w:rPr>
-        <w:t xml:space="preserve"> ReplaceMissingWithUserConstant.</w:t>
+        <w:t xml:space="preserve"> </w:t>
+      </w:r>
+      <w:proofErr w:type="spellStart"/>
+      <w:r>
+        <w:rPr>
+          <w:lang w:val="en-US"/>
+        </w:rPr>
+        <w:t>ReplaceMissingWithUserConstant</w:t>
+      </w:r>
+      <w:proofErr w:type="spellEnd"/>
+      <w:r>
+        <w:rPr>
+          <w:lang w:val="en-US"/>
+        </w:rPr>
+        <w:t>.</w:t>
       </w:r>
     </w:p>
     <w:p>
@@ -2557,8 +2894,16 @@
         <w:rPr>
           <w:lang w:val="en-US"/>
         </w:rPr>
-        <w:t>Enter date/nominal/numericReplacementValue</w:t>
-      </w:r>
+        <w:t>Enter date/nominal/</w:t>
+      </w:r>
+      <w:proofErr w:type="spellStart"/>
+      <w:r>
+        <w:rPr>
+          <w:lang w:val="en-US"/>
+        </w:rPr>
+        <w:t>numericReplacementValue</w:t>
+      </w:r>
+      <w:proofErr w:type="spellEnd"/>
     </w:p>
     <w:p>
       <w:pPr>
@@ -5032,6 +5377,7 @@
   <w:style w:type="character" w:default="1" w:styleId="DefaultParagraphFont">
     <w:name w:val="Default Paragraph Font"/>
     <w:uiPriority w:val="1"/>
+    <w:semiHidden/>
     <w:unhideWhenUsed/>
   </w:style>
   <w:style w:type="table" w:default="1" w:styleId="TableNormal">

</xml_diff>